<commit_message>
Adding slight changes to prototype
</commit_message>
<xml_diff>
--- a/UserTestingScenariosForm-2ndRound.docx
+++ b/UserTestingScenariosForm-2ndRound.docx
@@ -144,7 +144,13 @@
         <w:t xml:space="preserve">. </w:t>
       </w:r>
       <w:r>
-        <w:t>Scenario: Now that you’re comfortable viewing a stream, you’d like to now view a competitive coding lobby.</w:t>
+        <w:t xml:space="preserve">Scenario: Now that </w:t>
+      </w:r>
+      <w:r>
+        <w:t>you’re signed up for Uber Code</w:t>
+      </w:r>
+      <w:r>
+        <w:t>, you’d like to now view a competitive coding lobby.</w:t>
       </w:r>
     </w:p>
     <w:p>
@@ -163,11 +169,9 @@
       <w:r>
         <w:t xml:space="preserve">Navigate to the </w:t>
       </w:r>
-      <w:proofErr w:type="spellStart"/>
       <w:r>
         <w:t>GoLang</w:t>
       </w:r>
-      <w:proofErr w:type="spellEnd"/>
       <w:r>
         <w:t xml:space="preserve"> competitive coding lobby.</w:t>
       </w:r>
@@ -230,11 +234,19 @@
     <w:p/>
     <w:p>
       <w:r>
-        <w:t>3</w:t>
-      </w:r>
-      <w:r>
-        <w:t>. Scenario: Now that you’re registered for Uber code you’d like to login and start viewing content.</w:t>
-      </w:r>
+        <w:t xml:space="preserve">3. Scenario: </w:t>
+      </w:r>
+      <w:r>
+        <w:t>Now that you’ve viewed some content</w:t>
+      </w:r>
+      <w:r>
+        <w:t xml:space="preserve"> you’d like to login and start</w:t>
+      </w:r>
+      <w:r>
+        <w:t xml:space="preserve"> viewing some streams.</w:t>
+      </w:r>
+      <w:bookmarkStart w:id="0" w:name="_GoBack"/>
+      <w:bookmarkEnd w:id="0"/>
     </w:p>
     <w:p>
       <w:r>
@@ -273,12 +285,7 @@
     </w:p>
     <w:p>
       <w:r>
-        <w:t>__________________________________________________________________</w:t>
-      </w:r>
-      <w:bookmarkStart w:id="0" w:name="_GoBack"/>
-      <w:bookmarkEnd w:id="0"/>
-      <w:r>
-        <w:t>___________________</w:t>
+        <w:t>_____________________________________________________________________________________</w:t>
       </w:r>
     </w:p>
     <w:p>

</xml_diff>